<commit_message>
fixed weird rounding bug
</commit_message>
<xml_diff>
--- a/mOTUlizer/doc/datapaper.docx
+++ b/mOTUlizer/doc/datapaper.docx
@@ -31,7 +31,7 @@
                 <wp:positionV relativeFrom="paragraph">
                   <wp:posOffset>147320</wp:posOffset>
                 </wp:positionV>
-                <wp:extent cx="5301615" cy="1964690"/>
+                <wp:extent cx="5302250" cy="1964690"/>
                 <wp:effectExtent l="0" t="0" r="13970" b="19050"/>
                 <wp:wrapSquare wrapText="bothSides"/>
                 <wp:docPr id="1" name="Text Box 2"/>
@@ -42,7 +42,7 @@
                       <wps:spPr>
                         <a:xfrm>
                           <a:off x="0" y="0"/>
-                          <a:ext cx="5301000" cy="1964160"/>
+                          <a:ext cx="5301720" cy="1964160"/>
                         </a:xfrm>
                         <a:prstGeom prst="rect">
                           <a:avLst/>
@@ -78,6 +78,7 @@
                             <w:r>
                               <w:rPr>
                                 <w:b/>
+                                <w:color w:val="000000"/>
                                 <w:sz w:val="28"/>
                                 <w:szCs w:val="28"/>
                               </w:rPr>
@@ -87,20 +88,27 @@
                           <w:p>
                             <w:pPr>
                               <w:pStyle w:val="FrameContents"/>
-                              <w:rPr/>
+                              <w:rPr>
+                                <w:color w:val="000000"/>
+                              </w:rPr>
                             </w:pPr>
                             <w:r>
-                              <w:rPr/>
+                              <w:rPr>
+                                <w:color w:val="000000"/>
+                              </w:rPr>
                             </w:r>
                           </w:p>
                           <w:p>
                             <w:pPr>
                               <w:pStyle w:val="FrameContents"/>
-                              <w:rPr/>
+                              <w:rPr>
+                                <w:color w:val="000000"/>
+                              </w:rPr>
                             </w:pPr>
                             <w:r>
                               <w:rPr>
                                 <w:b/>
+                                <w:color w:val="000000"/>
                                 <w:sz w:val="20"/>
                                 <w:szCs w:val="20"/>
                               </w:rPr>
@@ -108,6 +116,7 @@
                             </w:r>
                             <w:r>
                               <w:rPr>
+                                <w:color w:val="000000"/>
                                 <w:sz w:val="20"/>
                                 <w:szCs w:val="20"/>
                               </w:rPr>
@@ -116,6 +125,7 @@
                             <w:r>
                               <w:rPr>
                                 <w:i/>
+                                <w:color w:val="000000"/>
                                 <w:sz w:val="20"/>
                                 <w:szCs w:val="20"/>
                               </w:rPr>
@@ -123,6 +133,7 @@
                             </w:r>
                             <w:r>
                               <w:rPr>
+                                <w:color w:val="000000"/>
                                 <w:sz w:val="20"/>
                                 <w:szCs w:val="20"/>
                               </w:rPr>
@@ -142,7 +153,7 @@
           </mc:Choice>
           <mc:Fallback>
             <w:pict>
-              <v:rect id="shape_0" ID="Text Box 2" fillcolor="#ccffff" stroked="t" style="position:absolute;margin-left:0pt;margin-top:11.6pt;width:417.35pt;height:154.6pt" wp14:anchorId="056E1103">
+              <v:rect id="shape_0" ID="Text Box 2" fillcolor="#ccffff" stroked="t" style="position:absolute;margin-left:0pt;margin-top:11.6pt;width:417.4pt;height:154.6pt" wp14:anchorId="056E1103">
                 <w10:wrap type="square"/>
                 <v:fill o:detectmouseclick="t" type="solid" color2="#330000"/>
                 <v:stroke color="black" weight="9360" joinstyle="miter" endcap="flat"/>
@@ -161,6 +172,7 @@
                       <w:r>
                         <w:rPr>
                           <w:b/>
+                          <w:color w:val="000000"/>
                           <w:sz w:val="28"/>
                           <w:szCs w:val="28"/>
                         </w:rPr>
@@ -170,20 +182,27 @@
                     <w:p>
                       <w:pPr>
                         <w:pStyle w:val="FrameContents"/>
-                        <w:rPr/>
+                        <w:rPr>
+                          <w:color w:val="000000"/>
+                        </w:rPr>
                       </w:pPr>
                       <w:r>
-                        <w:rPr/>
+                        <w:rPr>
+                          <w:color w:val="000000"/>
+                        </w:rPr>
                       </w:r>
                     </w:p>
                     <w:p>
                       <w:pPr>
                         <w:pStyle w:val="FrameContents"/>
-                        <w:rPr/>
+                        <w:rPr>
+                          <w:color w:val="000000"/>
+                        </w:rPr>
                       </w:pPr>
                       <w:r>
                         <w:rPr>
                           <w:b/>
+                          <w:color w:val="000000"/>
                           <w:sz w:val="20"/>
                           <w:szCs w:val="20"/>
                         </w:rPr>
@@ -191,6 +210,7 @@
                       </w:r>
                       <w:r>
                         <w:rPr>
+                          <w:color w:val="000000"/>
                           <w:sz w:val="20"/>
                           <w:szCs w:val="20"/>
                         </w:rPr>
@@ -199,6 +219,7 @@
                       <w:r>
                         <w:rPr>
                           <w:i/>
+                          <w:color w:val="000000"/>
                           <w:sz w:val="20"/>
                           <w:szCs w:val="20"/>
                         </w:rPr>
@@ -206,6 +227,7 @@
                       </w:r>
                       <w:r>
                         <w:rPr>
+                          <w:color w:val="000000"/>
                           <w:sz w:val="20"/>
                           <w:szCs w:val="20"/>
                         </w:rPr>
@@ -1096,7 +1118,11 @@
       </w:r>
       <w:r>
         <w:rPr/>
-        <w:t>, etc for their help with the sampling. The sequencing was funded by grant from Science for Life Laboratory biodiversity program. UPPMAX, grants</w:t>
+        <w:t xml:space="preserve">, etc for their help with the sampling. The sequencing was funded by grant from Science for Life Laboratory biodiversity program. UPPMAX, grants, </w:t>
+      </w:r>
+      <w:r>
+        <w:rPr/>
+        <w:t>Lammi Research station</w:t>
       </w:r>
     </w:p>
     <w:p>
@@ -2295,18 +2321,18 @@
         <w:tblLook w:val="04a0" w:noVBand="1" w:noHBand="0" w:lastColumn="0" w:firstColumn="1" w:lastRow="0" w:firstRow="1"/>
       </w:tblPr>
       <w:tblGrid>
-        <w:gridCol w:w="1205"/>
+        <w:gridCol w:w="1204"/>
         <w:gridCol w:w="1738"/>
         <w:gridCol w:w="1787"/>
-        <w:gridCol w:w="1749"/>
+        <w:gridCol w:w="1748"/>
         <w:gridCol w:w="1360"/>
-        <w:gridCol w:w="1505"/>
+        <w:gridCol w:w="1507"/>
       </w:tblGrid>
       <w:tr>
         <w:trPr/>
         <w:tc>
           <w:tcPr>
-            <w:tcW w:w="1205" w:type="dxa"/>
+            <w:tcW w:w="1204" w:type="dxa"/>
             <w:tcBorders>
               <w:top w:val="single" w:sz="4" w:space="0" w:color="000000"/>
               <w:left w:val="single" w:sz="4" w:space="0" w:color="000000"/>
@@ -2402,7 +2428,7 @@
         </w:tc>
         <w:tc>
           <w:tcPr>
-            <w:tcW w:w="1749" w:type="dxa"/>
+            <w:tcW w:w="1748" w:type="dxa"/>
             <w:tcBorders>
               <w:top w:val="single" w:sz="4" w:space="0" w:color="000000"/>
               <w:left w:val="single" w:sz="6" w:space="0" w:color="E7E7E7"/>
@@ -2466,7 +2492,7 @@
         </w:tc>
         <w:tc>
           <w:tcPr>
-            <w:tcW w:w="1505" w:type="dxa"/>
+            <w:tcW w:w="1507" w:type="dxa"/>
             <w:tcBorders>
               <w:top w:val="single" w:sz="4" w:space="0" w:color="000000"/>
               <w:left w:val="single" w:sz="6" w:space="0" w:color="E7E7E7"/>
@@ -2501,7 +2527,7 @@
         <w:trPr/>
         <w:tc>
           <w:tcPr>
-            <w:tcW w:w="1205" w:type="dxa"/>
+            <w:tcW w:w="1204" w:type="dxa"/>
             <w:tcBorders>
               <w:left w:val="single" w:sz="4" w:space="0" w:color="000000"/>
               <w:right w:val="single" w:sz="6" w:space="0" w:color="E7E7E7"/>
@@ -2588,7 +2614,7 @@
         </w:tc>
         <w:tc>
           <w:tcPr>
-            <w:tcW w:w="1749" w:type="dxa"/>
+            <w:tcW w:w="1748" w:type="dxa"/>
             <w:tcBorders>
               <w:left w:val="single" w:sz="6" w:space="0" w:color="E7E7E7"/>
               <w:right w:val="single" w:sz="6" w:space="0" w:color="E7E7E7"/>
@@ -2646,7 +2672,7 @@
         </w:tc>
         <w:tc>
           <w:tcPr>
-            <w:tcW w:w="1505" w:type="dxa"/>
+            <w:tcW w:w="1507" w:type="dxa"/>
             <w:tcBorders>
               <w:left w:val="single" w:sz="6" w:space="0" w:color="E7E7E7"/>
               <w:right w:val="single" w:sz="4" w:space="0" w:color="000000"/>
@@ -2678,7 +2704,7 @@
         <w:trPr/>
         <w:tc>
           <w:tcPr>
-            <w:tcW w:w="1205" w:type="dxa"/>
+            <w:tcW w:w="1204" w:type="dxa"/>
             <w:tcBorders>
               <w:left w:val="single" w:sz="4" w:space="0" w:color="000000"/>
               <w:right w:val="single" w:sz="6" w:space="0" w:color="E7E7E7"/>
@@ -2765,7 +2791,7 @@
         </w:tc>
         <w:tc>
           <w:tcPr>
-            <w:tcW w:w="1749" w:type="dxa"/>
+            <w:tcW w:w="1748" w:type="dxa"/>
             <w:tcBorders>
               <w:left w:val="single" w:sz="6" w:space="0" w:color="E7E7E7"/>
               <w:right w:val="single" w:sz="6" w:space="0" w:color="E7E7E7"/>
@@ -2823,7 +2849,7 @@
         </w:tc>
         <w:tc>
           <w:tcPr>
-            <w:tcW w:w="1505" w:type="dxa"/>
+            <w:tcW w:w="1507" w:type="dxa"/>
             <w:tcBorders>
               <w:left w:val="single" w:sz="6" w:space="0" w:color="E7E7E7"/>
               <w:right w:val="single" w:sz="4" w:space="0" w:color="000000"/>
@@ -2855,7 +2881,7 @@
         <w:trPr/>
         <w:tc>
           <w:tcPr>
-            <w:tcW w:w="1205" w:type="dxa"/>
+            <w:tcW w:w="1204" w:type="dxa"/>
             <w:tcBorders>
               <w:left w:val="single" w:sz="4" w:space="0" w:color="000000"/>
               <w:bottom w:val="single" w:sz="4" w:space="0" w:color="000000"/>
@@ -2945,7 +2971,7 @@
         </w:tc>
         <w:tc>
           <w:tcPr>
-            <w:tcW w:w="1749" w:type="dxa"/>
+            <w:tcW w:w="1748" w:type="dxa"/>
             <w:tcBorders>
               <w:left w:val="single" w:sz="6" w:space="0" w:color="E7E7E7"/>
               <w:bottom w:val="single" w:sz="4" w:space="0" w:color="000000"/>
@@ -3005,7 +3031,7 @@
         </w:tc>
         <w:tc>
           <w:tcPr>
-            <w:tcW w:w="1505" w:type="dxa"/>
+            <w:tcW w:w="1507" w:type="dxa"/>
             <w:tcBorders>
               <w:left w:val="single" w:sz="6" w:space="0" w:color="E7E7E7"/>
               <w:bottom w:val="single" w:sz="4" w:space="0" w:color="000000"/>
@@ -3099,18 +3125,18 @@
         <w:tblLook w:val="04a0" w:noVBand="1" w:noHBand="0" w:lastColumn="0" w:firstColumn="1" w:lastRow="0" w:firstRow="1"/>
       </w:tblPr>
       <w:tblGrid>
-        <w:gridCol w:w="1400"/>
+        <w:gridCol w:w="1399"/>
         <w:gridCol w:w="1406"/>
-        <w:gridCol w:w="1422"/>
+        <w:gridCol w:w="1421"/>
         <w:gridCol w:w="1746"/>
         <w:gridCol w:w="1957"/>
-        <w:gridCol w:w="1413"/>
+        <w:gridCol w:w="1415"/>
       </w:tblGrid>
       <w:tr>
         <w:trPr/>
         <w:tc>
           <w:tcPr>
-            <w:tcW w:w="1400" w:type="dxa"/>
+            <w:tcW w:w="1399" w:type="dxa"/>
             <w:tcBorders>
               <w:top w:val="single" w:sz="4" w:space="0" w:color="000000"/>
               <w:left w:val="single" w:sz="4" w:space="0" w:color="000000"/>
@@ -3174,7 +3200,7 @@
         </w:tc>
         <w:tc>
           <w:tcPr>
-            <w:tcW w:w="1422" w:type="dxa"/>
+            <w:tcW w:w="1421" w:type="dxa"/>
             <w:tcBorders>
               <w:top w:val="single" w:sz="4" w:space="0" w:color="000000"/>
               <w:left w:val="single" w:sz="6" w:space="0" w:color="E7E7E7"/>
@@ -3270,7 +3296,7 @@
         </w:tc>
         <w:tc>
           <w:tcPr>
-            <w:tcW w:w="1413" w:type="dxa"/>
+            <w:tcW w:w="1415" w:type="dxa"/>
             <w:tcBorders>
               <w:top w:val="single" w:sz="4" w:space="0" w:color="000000"/>
               <w:left w:val="single" w:sz="6" w:space="0" w:color="E7E7E7"/>
@@ -3305,7 +3331,7 @@
         <w:trPr/>
         <w:tc>
           <w:tcPr>
-            <w:tcW w:w="1400" w:type="dxa"/>
+            <w:tcW w:w="1399" w:type="dxa"/>
             <w:tcBorders>
               <w:left w:val="single" w:sz="4" w:space="0" w:color="000000"/>
               <w:right w:val="single" w:sz="6" w:space="0" w:color="E7E7E7"/>
@@ -3363,7 +3389,7 @@
         </w:tc>
         <w:tc>
           <w:tcPr>
-            <w:tcW w:w="1422" w:type="dxa"/>
+            <w:tcW w:w="1421" w:type="dxa"/>
             <w:tcBorders>
               <w:left w:val="single" w:sz="6" w:space="0" w:color="E7E7E7"/>
               <w:right w:val="single" w:sz="6" w:space="0" w:color="E7E7E7"/>
@@ -3450,7 +3476,7 @@
         </w:tc>
         <w:tc>
           <w:tcPr>
-            <w:tcW w:w="1413" w:type="dxa"/>
+            <w:tcW w:w="1415" w:type="dxa"/>
             <w:tcBorders>
               <w:left w:val="single" w:sz="6" w:space="0" w:color="E7E7E7"/>
               <w:right w:val="single" w:sz="4" w:space="0" w:color="000000"/>
@@ -3482,7 +3508,7 @@
         <w:trPr/>
         <w:tc>
           <w:tcPr>
-            <w:tcW w:w="1400" w:type="dxa"/>
+            <w:tcW w:w="1399" w:type="dxa"/>
             <w:tcBorders>
               <w:left w:val="single" w:sz="4" w:space="0" w:color="000000"/>
               <w:right w:val="single" w:sz="6" w:space="0" w:color="E7E7E7"/>
@@ -3540,7 +3566,7 @@
         </w:tc>
         <w:tc>
           <w:tcPr>
-            <w:tcW w:w="1422" w:type="dxa"/>
+            <w:tcW w:w="1421" w:type="dxa"/>
             <w:tcBorders>
               <w:left w:val="single" w:sz="6" w:space="0" w:color="E7E7E7"/>
               <w:right w:val="single" w:sz="6" w:space="0" w:color="E7E7E7"/>
@@ -3627,7 +3653,7 @@
         </w:tc>
         <w:tc>
           <w:tcPr>
-            <w:tcW w:w="1413" w:type="dxa"/>
+            <w:tcW w:w="1415" w:type="dxa"/>
             <w:tcBorders>
               <w:left w:val="single" w:sz="6" w:space="0" w:color="E7E7E7"/>
               <w:right w:val="single" w:sz="4" w:space="0" w:color="000000"/>
@@ -3659,7 +3685,7 @@
         <w:trPr/>
         <w:tc>
           <w:tcPr>
-            <w:tcW w:w="1400" w:type="dxa"/>
+            <w:tcW w:w="1399" w:type="dxa"/>
             <w:tcBorders>
               <w:left w:val="single" w:sz="4" w:space="0" w:color="000000"/>
               <w:right w:val="single" w:sz="6" w:space="0" w:color="E7E7E7"/>
@@ -3717,7 +3743,7 @@
         </w:tc>
         <w:tc>
           <w:tcPr>
-            <w:tcW w:w="1422" w:type="dxa"/>
+            <w:tcW w:w="1421" w:type="dxa"/>
             <w:tcBorders>
               <w:left w:val="single" w:sz="6" w:space="0" w:color="E7E7E7"/>
               <w:right w:val="single" w:sz="6" w:space="0" w:color="E7E7E7"/>
@@ -3804,7 +3830,7 @@
         </w:tc>
         <w:tc>
           <w:tcPr>
-            <w:tcW w:w="1413" w:type="dxa"/>
+            <w:tcW w:w="1415" w:type="dxa"/>
             <w:tcBorders>
               <w:left w:val="single" w:sz="6" w:space="0" w:color="E7E7E7"/>
               <w:right w:val="single" w:sz="4" w:space="0" w:color="000000"/>
@@ -3836,7 +3862,7 @@
         <w:trPr/>
         <w:tc>
           <w:tcPr>
-            <w:tcW w:w="1400" w:type="dxa"/>
+            <w:tcW w:w="1399" w:type="dxa"/>
             <w:tcBorders>
               <w:left w:val="single" w:sz="4" w:space="0" w:color="000000"/>
               <w:right w:val="single" w:sz="6" w:space="0" w:color="E7E7E7"/>
@@ -3894,7 +3920,7 @@
         </w:tc>
         <w:tc>
           <w:tcPr>
-            <w:tcW w:w="1422" w:type="dxa"/>
+            <w:tcW w:w="1421" w:type="dxa"/>
             <w:tcBorders>
               <w:left w:val="single" w:sz="6" w:space="0" w:color="E7E7E7"/>
               <w:right w:val="single" w:sz="6" w:space="0" w:color="E7E7E7"/>
@@ -3981,7 +4007,7 @@
         </w:tc>
         <w:tc>
           <w:tcPr>
-            <w:tcW w:w="1413" w:type="dxa"/>
+            <w:tcW w:w="1415" w:type="dxa"/>
             <w:tcBorders>
               <w:left w:val="single" w:sz="6" w:space="0" w:color="E7E7E7"/>
               <w:right w:val="single" w:sz="4" w:space="0" w:color="000000"/>
@@ -4013,7 +4039,7 @@
         <w:trPr/>
         <w:tc>
           <w:tcPr>
-            <w:tcW w:w="1400" w:type="dxa"/>
+            <w:tcW w:w="1399" w:type="dxa"/>
             <w:tcBorders>
               <w:left w:val="single" w:sz="4" w:space="0" w:color="000000"/>
               <w:right w:val="single" w:sz="6" w:space="0" w:color="E7E7E7"/>
@@ -4071,7 +4097,7 @@
         </w:tc>
         <w:tc>
           <w:tcPr>
-            <w:tcW w:w="1422" w:type="dxa"/>
+            <w:tcW w:w="1421" w:type="dxa"/>
             <w:tcBorders>
               <w:left w:val="single" w:sz="6" w:space="0" w:color="E7E7E7"/>
               <w:right w:val="single" w:sz="6" w:space="0" w:color="E7E7E7"/>
@@ -4158,7 +4184,7 @@
         </w:tc>
         <w:tc>
           <w:tcPr>
-            <w:tcW w:w="1413" w:type="dxa"/>
+            <w:tcW w:w="1415" w:type="dxa"/>
             <w:tcBorders>
               <w:left w:val="single" w:sz="6" w:space="0" w:color="E7E7E7"/>
               <w:right w:val="single" w:sz="4" w:space="0" w:color="000000"/>
@@ -4190,7 +4216,7 @@
         <w:trPr/>
         <w:tc>
           <w:tcPr>
-            <w:tcW w:w="1400" w:type="dxa"/>
+            <w:tcW w:w="1399" w:type="dxa"/>
             <w:tcBorders>
               <w:left w:val="single" w:sz="4" w:space="0" w:color="000000"/>
               <w:bottom w:val="single" w:sz="4" w:space="0" w:color="000000"/>
@@ -4250,7 +4276,7 @@
         </w:tc>
         <w:tc>
           <w:tcPr>
-            <w:tcW w:w="1422" w:type="dxa"/>
+            <w:tcW w:w="1421" w:type="dxa"/>
             <w:tcBorders>
               <w:left w:val="single" w:sz="6" w:space="0" w:color="E7E7E7"/>
               <w:bottom w:val="single" w:sz="4" w:space="0" w:color="000000"/>
@@ -4340,7 +4366,7 @@
         </w:tc>
         <w:tc>
           <w:tcPr>
-            <w:tcW w:w="1413" w:type="dxa"/>
+            <w:tcW w:w="1415" w:type="dxa"/>
             <w:tcBorders>
               <w:left w:val="single" w:sz="6" w:space="0" w:color="E7E7E7"/>
               <w:bottom w:val="single" w:sz="4" w:space="0" w:color="000000"/>
@@ -4429,11 +4455,11 @@
         <w:tblLook w:val="04a0" w:noVBand="1" w:noHBand="0" w:lastColumn="0" w:firstColumn="1" w:lastRow="0" w:firstRow="1"/>
       </w:tblPr>
       <w:tblGrid>
-        <w:gridCol w:w="1694"/>
+        <w:gridCol w:w="1693"/>
         <w:gridCol w:w="1701"/>
         <w:gridCol w:w="1700"/>
-        <w:gridCol w:w="2269"/>
-        <w:gridCol w:w="1702"/>
+        <w:gridCol w:w="2268"/>
+        <w:gridCol w:w="1704"/>
       </w:tblGrid>
       <w:tr>
         <w:trPr>
@@ -4441,7 +4467,7 @@
         </w:trPr>
         <w:tc>
           <w:tcPr>
-            <w:tcW w:w="1694" w:type="dxa"/>
+            <w:tcW w:w="1693" w:type="dxa"/>
             <w:tcBorders>
               <w:top w:val="single" w:sz="8" w:space="0" w:color="000000"/>
               <w:left w:val="single" w:sz="8" w:space="0" w:color="000000"/>
@@ -4550,7 +4576,7 @@
         </w:tc>
         <w:tc>
           <w:tcPr>
-            <w:tcW w:w="2269" w:type="dxa"/>
+            <w:tcW w:w="2268" w:type="dxa"/>
             <w:tcBorders>
               <w:top w:val="single" w:sz="8" w:space="0" w:color="000000"/>
               <w:right w:val="single" w:sz="8" w:space="0" w:color="E7E7E7"/>
@@ -4586,7 +4612,7 @@
         </w:tc>
         <w:tc>
           <w:tcPr>
-            <w:tcW w:w="1702" w:type="dxa"/>
+            <w:tcW w:w="1704" w:type="dxa"/>
             <w:tcBorders>
               <w:top w:val="single" w:sz="8" w:space="0" w:color="000000"/>
               <w:right w:val="single" w:sz="8" w:space="0" w:color="000000"/>
@@ -4627,7 +4653,7 @@
         </w:trPr>
         <w:tc>
           <w:tcPr>
-            <w:tcW w:w="1694" w:type="dxa"/>
+            <w:tcW w:w="1693" w:type="dxa"/>
             <w:tcBorders>
               <w:top w:val="single" w:sz="8" w:space="0" w:color="E7E7E7"/>
               <w:left w:val="single" w:sz="8" w:space="0" w:color="000000"/>
@@ -4721,7 +4747,7 @@
         </w:tc>
         <w:tc>
           <w:tcPr>
-            <w:tcW w:w="2269" w:type="dxa"/>
+            <w:tcW w:w="2268" w:type="dxa"/>
             <w:tcBorders>
               <w:top w:val="single" w:sz="8" w:space="0" w:color="E7E7E7"/>
               <w:right w:val="single" w:sz="8" w:space="0" w:color="E7E7E7"/>
@@ -4752,7 +4778,7 @@
         </w:tc>
         <w:tc>
           <w:tcPr>
-            <w:tcW w:w="1702" w:type="dxa"/>
+            <w:tcW w:w="1704" w:type="dxa"/>
             <w:tcBorders>
               <w:top w:val="single" w:sz="8" w:space="0" w:color="E7E7E7"/>
               <w:right w:val="single" w:sz="8" w:space="0" w:color="000000"/>
@@ -4788,7 +4814,7 @@
         </w:trPr>
         <w:tc>
           <w:tcPr>
-            <w:tcW w:w="1694" w:type="dxa"/>
+            <w:tcW w:w="1693" w:type="dxa"/>
             <w:tcBorders>
               <w:top w:val="single" w:sz="8" w:space="0" w:color="E7E7E7"/>
               <w:left w:val="single" w:sz="8" w:space="0" w:color="000000"/>
@@ -4885,7 +4911,7 @@
         </w:tc>
         <w:tc>
           <w:tcPr>
-            <w:tcW w:w="2269" w:type="dxa"/>
+            <w:tcW w:w="2268" w:type="dxa"/>
             <w:tcBorders>
               <w:top w:val="single" w:sz="8" w:space="0" w:color="E7E7E7"/>
               <w:bottom w:val="single" w:sz="8" w:space="0" w:color="E7E7E7"/>
@@ -4917,7 +4943,7 @@
         </w:tc>
         <w:tc>
           <w:tcPr>
-            <w:tcW w:w="1702" w:type="dxa"/>
+            <w:tcW w:w="1704" w:type="dxa"/>
             <w:tcBorders>
               <w:top w:val="single" w:sz="8" w:space="0" w:color="E7E7E7"/>
               <w:bottom w:val="single" w:sz="8" w:space="0" w:color="E7E7E7"/>
@@ -4954,7 +4980,7 @@
         </w:trPr>
         <w:tc>
           <w:tcPr>
-            <w:tcW w:w="1694" w:type="dxa"/>
+            <w:tcW w:w="1693" w:type="dxa"/>
             <w:tcBorders>
               <w:top w:val="single" w:sz="8" w:space="0" w:color="E7E7E7"/>
               <w:left w:val="single" w:sz="8" w:space="0" w:color="000000"/>
@@ -5051,7 +5077,7 @@
         </w:tc>
         <w:tc>
           <w:tcPr>
-            <w:tcW w:w="2269" w:type="dxa"/>
+            <w:tcW w:w="2268" w:type="dxa"/>
             <w:tcBorders>
               <w:top w:val="single" w:sz="8" w:space="0" w:color="E7E7E7"/>
               <w:bottom w:val="single" w:sz="4" w:space="0" w:color="000000"/>
@@ -5083,7 +5109,7 @@
         </w:tc>
         <w:tc>
           <w:tcPr>
-            <w:tcW w:w="1702" w:type="dxa"/>
+            <w:tcW w:w="1704" w:type="dxa"/>
             <w:tcBorders>
               <w:top w:val="single" w:sz="8" w:space="0" w:color="E7E7E7"/>
               <w:bottom w:val="single" w:sz="4" w:space="0" w:color="000000"/>
@@ -5174,13 +5200,13 @@
         <w:tblLook w:val="04a0" w:noVBand="1" w:noHBand="0" w:lastColumn="0" w:firstColumn="1" w:lastRow="0" w:firstRow="1"/>
       </w:tblPr>
       <w:tblGrid>
-        <w:gridCol w:w="1127"/>
+        <w:gridCol w:w="1126"/>
         <w:gridCol w:w="992"/>
         <w:gridCol w:w="1701"/>
         <w:gridCol w:w="1701"/>
         <w:gridCol w:w="1416"/>
         <w:gridCol w:w="1418"/>
-        <w:gridCol w:w="710"/>
+        <w:gridCol w:w="711"/>
       </w:tblGrid>
       <w:tr>
         <w:trPr>
@@ -5188,7 +5214,7 @@
         </w:trPr>
         <w:tc>
           <w:tcPr>
-            <w:tcW w:w="1127" w:type="dxa"/>
+            <w:tcW w:w="1126" w:type="dxa"/>
             <w:tcBorders>
               <w:top w:val="single" w:sz="8" w:space="0" w:color="000000"/>
               <w:left w:val="single" w:sz="8" w:space="0" w:color="000000"/>
@@ -5405,7 +5431,7 @@
         </w:tc>
         <w:tc>
           <w:tcPr>
-            <w:tcW w:w="710" w:type="dxa"/>
+            <w:tcW w:w="711" w:type="dxa"/>
             <w:tcBorders>
               <w:top w:val="single" w:sz="8" w:space="0" w:color="000000"/>
               <w:right w:val="single" w:sz="8" w:space="0" w:color="000000"/>
@@ -5446,7 +5472,7 @@
         </w:trPr>
         <w:tc>
           <w:tcPr>
-            <w:tcW w:w="1127" w:type="dxa"/>
+            <w:tcW w:w="1126" w:type="dxa"/>
             <w:tcBorders>
               <w:top w:val="single" w:sz="8" w:space="0" w:color="E7E7E7"/>
               <w:left w:val="single" w:sz="8" w:space="0" w:color="000000"/>
@@ -5633,7 +5659,7 @@
         </w:tc>
         <w:tc>
           <w:tcPr>
-            <w:tcW w:w="710" w:type="dxa"/>
+            <w:tcW w:w="711" w:type="dxa"/>
             <w:tcBorders>
               <w:top w:val="single" w:sz="8" w:space="0" w:color="E7E7E7"/>
               <w:right w:val="single" w:sz="8" w:space="0" w:color="000000"/>
@@ -5669,7 +5695,7 @@
         </w:trPr>
         <w:tc>
           <w:tcPr>
-            <w:tcW w:w="1127" w:type="dxa"/>
+            <w:tcW w:w="1126" w:type="dxa"/>
             <w:tcBorders>
               <w:top w:val="single" w:sz="8" w:space="0" w:color="E7E7E7"/>
               <w:left w:val="single" w:sz="8" w:space="0" w:color="000000"/>
@@ -5856,7 +5882,7 @@
         </w:tc>
         <w:tc>
           <w:tcPr>
-            <w:tcW w:w="710" w:type="dxa"/>
+            <w:tcW w:w="711" w:type="dxa"/>
             <w:tcBorders>
               <w:top w:val="single" w:sz="8" w:space="0" w:color="E7E7E7"/>
               <w:right w:val="single" w:sz="8" w:space="0" w:color="000000"/>
@@ -5892,7 +5918,7 @@
         </w:trPr>
         <w:tc>
           <w:tcPr>
-            <w:tcW w:w="1127" w:type="dxa"/>
+            <w:tcW w:w="1126" w:type="dxa"/>
             <w:tcBorders>
               <w:top w:val="single" w:sz="8" w:space="0" w:color="E7E7E7"/>
               <w:left w:val="single" w:sz="8" w:space="0" w:color="000000"/>
@@ -6085,7 +6111,7 @@
         </w:tc>
         <w:tc>
           <w:tcPr>
-            <w:tcW w:w="710" w:type="dxa"/>
+            <w:tcW w:w="711" w:type="dxa"/>
             <w:tcBorders>
               <w:top w:val="single" w:sz="8" w:space="0" w:color="E7E7E7"/>
               <w:bottom w:val="single" w:sz="8" w:space="0" w:color="000000"/>
@@ -6936,7 +6962,7 @@
         <w:docPartGallery w:val="Page Numbers (Bottom of Page)"/>
         <w:docPartUnique w:val="true"/>
       </w:docPartObj>
-      <w:id w:val="1030037990"/>
+      <w:id w:val="1624904734"/>
     </w:sdtPr>
     <w:sdtContent>
       <w:p>

</xml_diff>